<commit_message>
Added report for math collector
</commit_message>
<xml_diff>
--- a/jvm-basics/src/main/resources/report.docx
+++ b/jvm-basics/src/main/resources/report.docx
@@ -1078,15 +1078,26 @@
         </w:rPr>
         <w:t>Duplicate strings</w:t>
       </w:r>
-      <w:r>
-        <w:rPr>
+    </w:p>
+    <w:p>
+      <w:pPr>
+        <w:pStyle w:val="ListParagraph"/>
+        <w:rPr>
+          <w:b/>
+        </w:rPr>
+      </w:pPr>
+      <w:bookmarkStart w:id="0" w:name="_GoBack"/>
+      <w:bookmarkEnd w:id="0"/>
+      <w:r>
+        <w:rPr>
+          <w:b/>
           <w:noProof/>
         </w:rPr>
         <w:drawing>
-          <wp:inline distT="0" distB="0" distL="0" distR="0" wp14:anchorId="1C660099" wp14:editId="1031BBE3">
-            <wp:extent cx="5834418" cy="3283556"/>
-            <wp:effectExtent l="0" t="0" r="0" b="0"/>
-            <wp:docPr id="9" name="Picture 9"/>
+          <wp:inline distT="0" distB="0" distL="0" distR="0" wp14:anchorId="4FB40FA6" wp14:editId="0A071F48">
+            <wp:extent cx="5791200" cy="2981325"/>
+            <wp:effectExtent l="0" t="0" r="0" b="9525"/>
+            <wp:docPr id="15" name="Picture 15"/>
             <wp:cNvGraphicFramePr>
               <a:graphicFrameLocks xmlns:a="http://schemas.openxmlformats.org/drawingml/2006/main" noChangeAspect="1"/>
             </wp:cNvGraphicFramePr>
@@ -1094,7 +1105,7 @@
               <a:graphicData uri="http://schemas.openxmlformats.org/drawingml/2006/picture">
                 <pic:pic xmlns:pic="http://schemas.openxmlformats.org/drawingml/2006/picture">
                   <pic:nvPicPr>
-                    <pic:cNvPr id="0" name="Picture 9"/>
+                    <pic:cNvPr id="0" name="Picture 2"/>
                     <pic:cNvPicPr>
                       <a:picLocks noChangeAspect="1" noChangeArrowheads="1"/>
                     </pic:cNvPicPr>
@@ -1115,7 +1126,7 @@
                   <pic:spPr bwMode="auto">
                     <a:xfrm>
                       <a:off x="0" y="0"/>
-                      <a:ext cx="5840085" cy="3286746"/>
+                      <a:ext cx="5791200" cy="2981325"/>
                     </a:xfrm>
                     <a:prstGeom prst="rect">
                       <a:avLst/>
@@ -1170,10 +1181,10 @@
           <w:noProof/>
         </w:rPr>
         <w:drawing>
-          <wp:inline distT="0" distB="0" distL="0" distR="0" wp14:anchorId="5F019FD2" wp14:editId="5C5D2982">
-            <wp:extent cx="6143625" cy="3457575"/>
+          <wp:inline distT="0" distB="0" distL="0" distR="0" wp14:anchorId="455EB19F" wp14:editId="29A04005">
+            <wp:extent cx="6067425" cy="3133725"/>
             <wp:effectExtent l="0" t="0" r="9525" b="9525"/>
-            <wp:docPr id="11" name="Picture 11"/>
+            <wp:docPr id="14" name="Picture 14"/>
             <wp:cNvGraphicFramePr>
               <a:graphicFrameLocks xmlns:a="http://schemas.openxmlformats.org/drawingml/2006/main" noChangeAspect="1"/>
             </wp:cNvGraphicFramePr>
@@ -1181,7 +1192,7 @@
               <a:graphicData uri="http://schemas.openxmlformats.org/drawingml/2006/picture">
                 <pic:pic xmlns:pic="http://schemas.openxmlformats.org/drawingml/2006/picture">
                   <pic:nvPicPr>
-                    <pic:cNvPr id="0" name="Picture 11"/>
+                    <pic:cNvPr id="0" name="Picture 1"/>
                     <pic:cNvPicPr>
                       <a:picLocks noChangeAspect="1" noChangeArrowheads="1"/>
                     </pic:cNvPicPr>
@@ -1202,7 +1213,7 @@
                   <pic:spPr bwMode="auto">
                     <a:xfrm>
                       <a:off x="0" y="0"/>
-                      <a:ext cx="6143625" cy="3457575"/>
+                      <a:ext cx="6067425" cy="3133725"/>
                     </a:xfrm>
                     <a:prstGeom prst="rect">
                       <a:avLst/>
@@ -1218,90 +1229,6 @@
           </wp:inline>
         </w:drawing>
       </w:r>
-    </w:p>
-    <w:p>
-      <w:pPr>
-        <w:pStyle w:val="ListParagraph"/>
-        <w:numPr>
-          <w:ilvl w:val="0"/>
-          <w:numId w:val="2"/>
-        </w:numPr>
-        <w:rPr>
-          <w:b/>
-        </w:rPr>
-      </w:pPr>
-      <w:r>
-        <w:rPr>
-          <w:b/>
-        </w:rPr>
-        <w:lastRenderedPageBreak/>
-        <w:t>Unclosed resources pending finalization</w:t>
-      </w:r>
-    </w:p>
-    <w:p>
-      <w:pPr>
-        <w:rPr>
-          <w:b/>
-        </w:rPr>
-      </w:pPr>
-      <w:r>
-        <w:rPr>
-          <w:b/>
-          <w:noProof/>
-        </w:rPr>
-        <w:drawing>
-          <wp:inline distT="0" distB="0" distL="0" distR="0" wp14:anchorId="7D0E417B" wp14:editId="26F3030C">
-            <wp:extent cx="6143625" cy="3457575"/>
-            <wp:effectExtent l="0" t="0" r="9525" b="9525"/>
-            <wp:docPr id="10" name="Picture 10"/>
-            <wp:cNvGraphicFramePr>
-              <a:graphicFrameLocks xmlns:a="http://schemas.openxmlformats.org/drawingml/2006/main" noChangeAspect="1"/>
-            </wp:cNvGraphicFramePr>
-            <a:graphic xmlns:a="http://schemas.openxmlformats.org/drawingml/2006/main">
-              <a:graphicData uri="http://schemas.openxmlformats.org/drawingml/2006/picture">
-                <pic:pic xmlns:pic="http://schemas.openxmlformats.org/drawingml/2006/picture">
-                  <pic:nvPicPr>
-                    <pic:cNvPr id="0" name="Picture 10"/>
-                    <pic:cNvPicPr>
-                      <a:picLocks noChangeAspect="1" noChangeArrowheads="1"/>
-                    </pic:cNvPicPr>
-                  </pic:nvPicPr>
-                  <pic:blipFill>
-                    <a:blip r:embed="rId17">
-                      <a:extLst>
-                        <a:ext uri="{28A0092B-C50C-407E-A947-70E740481C1C}">
-                          <a14:useLocalDpi xmlns:a14="http://schemas.microsoft.com/office/drawing/2010/main" val="0"/>
-                        </a:ext>
-                      </a:extLst>
-                    </a:blip>
-                    <a:srcRect/>
-                    <a:stretch>
-                      <a:fillRect/>
-                    </a:stretch>
-                  </pic:blipFill>
-                  <pic:spPr bwMode="auto">
-                    <a:xfrm>
-                      <a:off x="0" y="0"/>
-                      <a:ext cx="6143625" cy="3457575"/>
-                    </a:xfrm>
-                    <a:prstGeom prst="rect">
-                      <a:avLst/>
-                    </a:prstGeom>
-                    <a:noFill/>
-                    <a:ln>
-                      <a:noFill/>
-                    </a:ln>
-                  </pic:spPr>
-                </pic:pic>
-              </a:graphicData>
-            </a:graphic>
-          </wp:inline>
-        </w:drawing>
-      </w:r>
-    </w:p>
-    <w:p>
-      <w:bookmarkStart w:id="0" w:name="_GoBack"/>
-      <w:bookmarkEnd w:id="0"/>
     </w:p>
     <w:sectPr>
       <w:pgSz w:w="12240" w:h="15840"/>

</xml_diff>